<commit_message>
new urls has been added; add ~* to .gitignore to ignore winword temp stuff
</commit_message>
<xml_diff>
--- a/Server API - ShoppingSwiper.docx
+++ b/Server API - ShoppingSwiper.docx
@@ -14,8 +14,21 @@
     </w:p>
     <w:p>
       <w:r>
-        <w:t>Host: aws/heroku</w:t>
-      </w:r>
+        <w:t xml:space="preserve">Host: </w:t>
+      </w:r>
+      <w:proofErr w:type="spellStart"/>
+      <w:r>
+        <w:t>aws</w:t>
+      </w:r>
+      <w:proofErr w:type="spellEnd"/>
+      <w:r>
+        <w:t>/</w:t>
+      </w:r>
+      <w:proofErr w:type="spellStart"/>
+      <w:r>
+        <w:t>heroku</w:t>
+      </w:r>
+      <w:proofErr w:type="spellEnd"/>
     </w:p>
     <w:p/>
     <w:p>
@@ -68,8 +81,19 @@
         </w:numPr>
       </w:pPr>
       <w:r>
-        <w:t>url: &lt;SERVER&gt;:80/addUser</w:t>
-      </w:r>
+        <w:t>url: &lt;SERVER&gt;:80/</w:t>
+      </w:r>
+      <w:proofErr w:type="spellStart"/>
+      <w:r>
+        <w:t>add</w:t>
+      </w:r>
+      <w:r>
+        <w:t>_u</w:t>
+      </w:r>
+      <w:r>
+        <w:t>ser</w:t>
+      </w:r>
+      <w:proofErr w:type="spellEnd"/>
     </w:p>
     <w:p>
       <w:pPr>
@@ -104,7 +128,55 @@
         </w:numPr>
       </w:pPr>
       <w:r>
-        <w:t>data: {“userName”: type.str, “userID” : type.str, “userEmail”: type.str}</w:t>
+        <w:t>data: {“</w:t>
+      </w:r>
+      <w:proofErr w:type="spellStart"/>
+      <w:r>
+        <w:t>userName</w:t>
+      </w:r>
+      <w:proofErr w:type="spellEnd"/>
+      <w:r>
+        <w:t xml:space="preserve">”: </w:t>
+      </w:r>
+      <w:proofErr w:type="spellStart"/>
+      <w:r>
+        <w:t>type.str</w:t>
+      </w:r>
+      <w:proofErr w:type="spellEnd"/>
+      <w:r>
+        <w:t>, “</w:t>
+      </w:r>
+      <w:proofErr w:type="spellStart"/>
+      <w:r>
+        <w:t>userID</w:t>
+      </w:r>
+      <w:proofErr w:type="spellEnd"/>
+      <w:r>
+        <w:t xml:space="preserve">” : </w:t>
+      </w:r>
+      <w:proofErr w:type="spellStart"/>
+      <w:r>
+        <w:t>type.str</w:t>
+      </w:r>
+      <w:proofErr w:type="spellEnd"/>
+      <w:r>
+        <w:t>, “</w:t>
+      </w:r>
+      <w:proofErr w:type="spellStart"/>
+      <w:r>
+        <w:t>userEmail</w:t>
+      </w:r>
+      <w:proofErr w:type="spellEnd"/>
+      <w:r>
+        <w:t xml:space="preserve">”: </w:t>
+      </w:r>
+      <w:proofErr w:type="spellStart"/>
+      <w:r>
+        <w:t>type.str</w:t>
+      </w:r>
+      <w:proofErr w:type="spellEnd"/>
+      <w:r>
+        <w:t>}</w:t>
       </w:r>
     </w:p>
     <w:p>
@@ -149,8 +221,19 @@
         </w:numPr>
       </w:pPr>
       <w:r>
-        <w:t>url: &lt;SERVER&gt;:80/getItems</w:t>
-      </w:r>
+        <w:t>url: &lt;SERVER&gt;:80/</w:t>
+      </w:r>
+      <w:proofErr w:type="spellStart"/>
+      <w:r>
+        <w:t>get</w:t>
+      </w:r>
+      <w:r>
+        <w:t>_i</w:t>
+      </w:r>
+      <w:r>
+        <w:t>tems</w:t>
+      </w:r>
+      <w:proofErr w:type="spellEnd"/>
     </w:p>
     <w:p>
       <w:pPr>
@@ -185,7 +268,31 @@
         </w:numPr>
       </w:pPr>
       <w:r>
-        <w:t>data: {“userID”: type.str, “maxPrice”: type.int, “page” : type.int}</w:t>
+        <w:t>data: {“</w:t>
+      </w:r>
+      <w:proofErr w:type="spellStart"/>
+      <w:r>
+        <w:t>userID</w:t>
+      </w:r>
+      <w:proofErr w:type="spellEnd"/>
+      <w:r>
+        <w:t xml:space="preserve">”: </w:t>
+      </w:r>
+      <w:proofErr w:type="spellStart"/>
+      <w:r>
+        <w:t>type.str</w:t>
+      </w:r>
+      <w:proofErr w:type="spellEnd"/>
+      <w:r>
+        <w:t>, “</w:t>
+      </w:r>
+      <w:proofErr w:type="spellStart"/>
+      <w:r>
+        <w:t>maxPrice</w:t>
+      </w:r>
+      <w:proofErr w:type="spellEnd"/>
+      <w:r>
+        <w:t>”: type.int, “page” : type.int}</w:t>
       </w:r>
     </w:p>
     <w:p>
@@ -230,8 +337,19 @@
         </w:numPr>
       </w:pPr>
       <w:r>
-        <w:t>url: &lt;SERVER&gt;:80/likeItem</w:t>
-      </w:r>
+        <w:t>url: &lt;SERVER&gt;:80/</w:t>
+      </w:r>
+      <w:proofErr w:type="spellStart"/>
+      <w:r>
+        <w:t>like</w:t>
+      </w:r>
+      <w:r>
+        <w:t>_i</w:t>
+      </w:r>
+      <w:r>
+        <w:t>tem</w:t>
+      </w:r>
+      <w:proofErr w:type="spellEnd"/>
     </w:p>
     <w:p>
       <w:pPr>
@@ -266,13 +384,39 @@
         </w:numPr>
       </w:pPr>
       <w:r>
-        <w:lastRenderedPageBreak/>
-        <w:t>data: {“userID”: type</w:t>
-      </w:r>
-      <w:bookmarkStart w:id="0" w:name="_GoBack"/>
-      <w:bookmarkEnd w:id="0"/>
-      <w:r>
-        <w:t>.str, “itemID” :type.str}</w:t>
+        <w:t>data: {“</w:t>
+      </w:r>
+      <w:proofErr w:type="spellStart"/>
+      <w:r>
+        <w:t>userID</w:t>
+      </w:r>
+      <w:proofErr w:type="spellEnd"/>
+      <w:r>
+        <w:t xml:space="preserve">”: </w:t>
+      </w:r>
+      <w:proofErr w:type="spellStart"/>
+      <w:r>
+        <w:t>type.str</w:t>
+      </w:r>
+      <w:proofErr w:type="spellEnd"/>
+      <w:r>
+        <w:t>, “</w:t>
+      </w:r>
+      <w:proofErr w:type="spellStart"/>
+      <w:r>
+        <w:t>itemID</w:t>
+      </w:r>
+      <w:proofErr w:type="spellEnd"/>
+      <w:r>
+        <w:t>” :</w:t>
+      </w:r>
+      <w:proofErr w:type="spellStart"/>
+      <w:r>
+        <w:t>type.str</w:t>
+      </w:r>
+      <w:proofErr w:type="spellEnd"/>
+      <w:r>
+        <w:t>}</w:t>
       </w:r>
     </w:p>
     <w:p>
@@ -333,8 +477,25 @@
         </w:numPr>
       </w:pPr>
       <w:r>
-        <w:t>url: &lt;SERVER&gt;:80/getLikedItems</w:t>
-      </w:r>
+        <w:t>url: &lt;SERVER&gt;:80/</w:t>
+      </w:r>
+      <w:proofErr w:type="spellStart"/>
+      <w:r>
+        <w:t>get</w:t>
+      </w:r>
+      <w:r>
+        <w:t>_l</w:t>
+      </w:r>
+      <w:r>
+        <w:t>iked</w:t>
+      </w:r>
+      <w:r>
+        <w:t>_i</w:t>
+      </w:r>
+      <w:r>
+        <w:t>tems</w:t>
+      </w:r>
+      <w:proofErr w:type="spellEnd"/>
     </w:p>
     <w:p>
       <w:pPr>
@@ -369,7 +530,25 @@
         </w:numPr>
       </w:pPr>
       <w:r>
-        <w:t>data: {“userID”: type.str, “page”: type.int}</w:t>
+        <w:t>data: {“</w:t>
+      </w:r>
+      <w:proofErr w:type="spellStart"/>
+      <w:r>
+        <w:t>userID</w:t>
+      </w:r>
+      <w:bookmarkStart w:id="0" w:name="_GoBack"/>
+      <w:bookmarkEnd w:id="0"/>
+      <w:proofErr w:type="spellEnd"/>
+      <w:r>
+        <w:t xml:space="preserve">”: </w:t>
+      </w:r>
+      <w:proofErr w:type="spellStart"/>
+      <w:r>
+        <w:t>type.str</w:t>
+      </w:r>
+      <w:proofErr w:type="spellEnd"/>
+      <w:r>
+        <w:t>, “page”: type.int}</w:t>
       </w:r>
     </w:p>
     <w:p>
@@ -414,8 +593,25 @@
         </w:numPr>
       </w:pPr>
       <w:r>
-        <w:t>url: &lt;SERVER&gt;:80/deleteLikedItem</w:t>
-      </w:r>
+        <w:t>url: &lt;SERVER&gt;:80/</w:t>
+      </w:r>
+      <w:proofErr w:type="spellStart"/>
+      <w:r>
+        <w:t>delete</w:t>
+      </w:r>
+      <w:r>
+        <w:t>_l</w:t>
+      </w:r>
+      <w:r>
+        <w:t>iked</w:t>
+      </w:r>
+      <w:r>
+        <w:t>_i</w:t>
+      </w:r>
+      <w:r>
+        <w:t>tem</w:t>
+      </w:r>
+      <w:proofErr w:type="spellEnd"/>
     </w:p>
     <w:p>
       <w:pPr>
@@ -450,7 +646,39 @@
         </w:numPr>
       </w:pPr>
       <w:r>
-        <w:t>data: {“userID”: type.str, “itemID”: type.str}</w:t>
+        <w:t>data: {“</w:t>
+      </w:r>
+      <w:proofErr w:type="spellStart"/>
+      <w:r>
+        <w:t>userID</w:t>
+      </w:r>
+      <w:proofErr w:type="spellEnd"/>
+      <w:r>
+        <w:t xml:space="preserve">”: </w:t>
+      </w:r>
+      <w:proofErr w:type="spellStart"/>
+      <w:r>
+        <w:t>type.str</w:t>
+      </w:r>
+      <w:proofErr w:type="spellEnd"/>
+      <w:r>
+        <w:t>, “</w:t>
+      </w:r>
+      <w:proofErr w:type="spellStart"/>
+      <w:r>
+        <w:t>itemID</w:t>
+      </w:r>
+      <w:proofErr w:type="spellEnd"/>
+      <w:r>
+        <w:t xml:space="preserve">”: </w:t>
+      </w:r>
+      <w:proofErr w:type="spellStart"/>
+      <w:r>
+        <w:t>type.str</w:t>
+      </w:r>
+      <w:proofErr w:type="spellEnd"/>
+      <w:r>
+        <w:t>}</w:t>
       </w:r>
     </w:p>
     <w:p>

</xml_diff>